<commit_message>
Update Rapport Station Météo.docx
</commit_message>
<xml_diff>
--- a/Document/Rapport Station Météo.docx
+++ b/Document/Rapport Station Météo.docx
@@ -39,6 +39,29 @@
       <w:pPr>
         <w:jc w:val="center"/>
       </w:pPr>
+    </w:p>
+    <w:p>
+      <w:pPr>
+        <w:jc w:val="center"/>
+      </w:pPr>
+      <w:r>
+        <w:t xml:space="preserve">BLANC, </w:t>
+      </w:r>
+      <w:bookmarkStart w:id="0" w:name="_GoBack"/>
+      <w:bookmarkEnd w:id="0"/>
+      <w:r>
+        <w:t>LEMPEREUR</w:t>
+      </w:r>
+      <w:r>
+        <w:rPr>
+          <w:noProof/>
+          <w:lang w:eastAsia="fr-FR"/>
+        </w:rPr>
+        <w:t>,</w:t>
+      </w:r>
+      <w:r>
+        <w:t xml:space="preserve"> MIETKA</w:t>
+      </w:r>
     </w:p>
     <w:p>
       <w:pPr>
@@ -555,7 +578,7 @@
           <w:u w:val="single"/>
         </w:rPr>
       </w:pPr>
-      <w:bookmarkStart w:id="0" w:name="_Toc25073076"/>
+      <w:bookmarkStart w:id="1" w:name="_Toc25073076"/>
       <w:r>
         <w:rPr>
           <w:rStyle w:val="Accentuation"/>
@@ -567,7 +590,7 @@
         </w:rPr>
         <w:t>But</w:t>
       </w:r>
-      <w:bookmarkEnd w:id="0"/>
+      <w:bookmarkEnd w:id="1"/>
     </w:p>
     <w:p>
       <w:pPr>
@@ -617,7 +640,7 @@
           <w:u w:val="single"/>
         </w:rPr>
       </w:pPr>
-      <w:bookmarkStart w:id="1" w:name="_Toc25073077"/>
+      <w:bookmarkStart w:id="2" w:name="_Toc25073077"/>
       <w:r>
         <w:rPr>
           <w:rStyle w:val="Accentuation"/>
@@ -630,7 +653,7 @@
         </w:rPr>
         <w:t>Principe</w:t>
       </w:r>
-      <w:bookmarkEnd w:id="1"/>
+      <w:bookmarkEnd w:id="2"/>
     </w:p>
     <w:p>
       <w:pPr>
@@ -744,7 +767,7 @@
           <w:u w:val="single"/>
         </w:rPr>
       </w:pPr>
-      <w:bookmarkStart w:id="2" w:name="_Toc25073078"/>
+      <w:bookmarkStart w:id="3" w:name="_Toc25073078"/>
       <w:r>
         <w:rPr>
           <w:rStyle w:val="Accentuation"/>
@@ -757,7 +780,7 @@
         </w:rPr>
         <w:t>Questions Préliminaires</w:t>
       </w:r>
-      <w:bookmarkEnd w:id="2"/>
+      <w:bookmarkEnd w:id="3"/>
     </w:p>
     <w:p>
       <w:pPr>
@@ -1303,7 +1326,7 @@
           <w:u w:val="single"/>
         </w:rPr>
       </w:pPr>
-      <w:bookmarkStart w:id="3" w:name="_Toc25073079"/>
+      <w:bookmarkStart w:id="4" w:name="_Toc25073079"/>
       <w:r>
         <w:rPr>
           <w:rStyle w:val="Accentuation"/>
@@ -1315,7 +1338,7 @@
         </w:rPr>
         <w:t>Algorithme</w:t>
       </w:r>
-      <w:bookmarkEnd w:id="3"/>
+      <w:bookmarkEnd w:id="4"/>
     </w:p>
     <w:p>
       <w:pPr>
@@ -2559,7 +2582,7 @@
           <w:sz w:val="28"/>
         </w:rPr>
       </w:pPr>
-      <w:bookmarkStart w:id="4" w:name="_Toc25073080"/>
+      <w:bookmarkStart w:id="5" w:name="_Toc25073080"/>
     </w:p>
     <w:p>
       <w:pPr>
@@ -2584,7 +2607,7 @@
         </w:rPr>
         <w:t>Conclusion</w:t>
       </w:r>
-      <w:bookmarkEnd w:id="4"/>
+      <w:bookmarkEnd w:id="5"/>
       <w:r>
         <w:rPr>
           <w:rStyle w:val="Accentuation"/>
@@ -2608,8 +2631,6 @@
         <w:ind w:left="360"/>
         <w:jc w:val="center"/>
       </w:pPr>
-      <w:bookmarkStart w:id="5" w:name="_GoBack"/>
-      <w:bookmarkEnd w:id="5"/>
     </w:p>
     <w:sectPr>
       <w:pgSz w:w="11906" w:h="16838"/>
@@ -3628,7 +3649,7 @@
 </file>
 
 <file path=customXml/itemProps1.xml><?xml version="1.0" encoding="utf-8"?>
-<ds:datastoreItem xmlns:ds="http://schemas.openxmlformats.org/officeDocument/2006/customXml" ds:itemID="{38983541-A352-4C95-9C92-FBFC0AD553AF}">
+<ds:datastoreItem xmlns:ds="http://schemas.openxmlformats.org/officeDocument/2006/customXml" ds:itemID="{15D5B283-FCD9-4619-89E7-7CD23E10E224}">
   <ds:schemaRefs>
     <ds:schemaRef ds:uri="http://schemas.openxmlformats.org/officeDocument/2006/bibliography"/>
   </ds:schemaRefs>

</xml_diff>